<commit_message>
Handle ranges in tables with regexp replacement
</commit_message>
<xml_diff>
--- a/test.docx
+++ b/test.docx
@@ -25,55 +25,26 @@
         <w:rPr>
           <w:lang w:val="en-US"/>
         </w:rPr>
-        <w:t xml:space="preserve"> {{.ProjectNumber}}</w:t>
+        <w:t xml:space="preserve"> {</w:t>
       </w:r>
-    </w:p>
-    <w:p>
-      <w:pPr>
-        <w:rPr>
-          <w:rFonts w:ascii="Abadi" w:hAnsi="Abadi"/>
-          <w:lang w:val="en-US"/>
-        </w:rPr>
-      </w:pPr>
-    </w:p>
-    <w:p>
-      <w:pPr>
-        <w:rPr>
-          <w:rFonts w:ascii="Abadi" w:hAnsi="Abadi"/>
-          <w:lang w:val="en-US"/>
-        </w:rPr>
-      </w:pPr>
+      <w:proofErr w:type="gramStart"/>
       <w:r>
         <w:rPr>
-          <w:rFonts w:ascii="Abadi" w:hAnsi="Abadi"/>
-          <w:lang w:val="en-US"/>
-        </w:rPr>
-        <w:t>Client</w:t>
+          <w:lang w:val="en-US"/>
+        </w:rPr>
+        <w:t>{.</w:t>
       </w:r>
+      <w:proofErr w:type="spellStart"/>
       <w:r>
         <w:rPr>
-          <w:rFonts w:ascii="Abadi" w:hAnsi="Abadi"/>
-          <w:lang w:val="en-US"/>
-        </w:rPr>
-        <w:t>: {{</w:t>
+          <w:lang w:val="en-US"/>
+        </w:rPr>
+        <w:t>ProjectNumber</w:t>
       </w:r>
+      <w:proofErr w:type="spellEnd"/>
+      <w:proofErr w:type="gramEnd"/>
       <w:r>
         <w:rPr>
-          <w:rFonts w:ascii="Abadi" w:hAnsi="Abadi"/>
-          <w:lang w:val="en-US"/>
-        </w:rPr>
-        <w:t>.</w:t>
-      </w:r>
-      <w:r>
-        <w:rPr>
-          <w:rFonts w:ascii="Abadi" w:hAnsi="Abadi"/>
-          <w:lang w:val="en-US"/>
-        </w:rPr>
-        <w:t>Client</w:t>
-      </w:r>
-      <w:r>
-        <w:rPr>
-          <w:rFonts w:ascii="Abadi" w:hAnsi="Abadi"/>
           <w:lang w:val="en-US"/>
         </w:rPr>
         <w:t>}}</w:t>
@@ -82,26 +53,100 @@
     <w:p>
       <w:pPr>
         <w:rPr>
+          <w:rFonts w:ascii="Abadi" w:hAnsi="Abadi"/>
+          <w:lang w:val="en-US"/>
+        </w:rPr>
+      </w:pPr>
+    </w:p>
+    <w:p>
+      <w:pPr>
+        <w:rPr>
+          <w:rFonts w:ascii="Abadi" w:hAnsi="Abadi"/>
           <w:lang w:val="en-US"/>
         </w:rPr>
       </w:pPr>
       <w:r>
         <w:rPr>
-          <w:lang w:val="en-US"/>
-        </w:rPr>
-        <w:t>Status: {{</w:t>
+          <w:rFonts w:ascii="Abadi" w:hAnsi="Abadi"/>
+          <w:lang w:val="en-US"/>
+        </w:rPr>
+        <w:t>Client</w:t>
       </w:r>
       <w:r>
         <w:rPr>
+          <w:rFonts w:ascii="Abadi" w:hAnsi="Abadi"/>
+          <w:lang w:val="en-US"/>
+        </w:rPr>
+        <w:t>: {</w:t>
+      </w:r>
+      <w:proofErr w:type="gramStart"/>
+      <w:r>
+        <w:rPr>
+          <w:rFonts w:ascii="Abadi" w:hAnsi="Abadi"/>
+          <w:lang w:val="en-US"/>
+        </w:rPr>
+        <w:t>{</w:t>
+      </w:r>
+      <w:r>
+        <w:rPr>
+          <w:rFonts w:ascii="Abadi" w:hAnsi="Abadi"/>
           <w:lang w:val="en-US"/>
         </w:rPr>
         <w:t>.</w:t>
       </w:r>
       <w:r>
         <w:rPr>
-          <w:lang w:val="en-US"/>
-        </w:rPr>
-        <w:t>Status}}</w:t>
+          <w:rFonts w:ascii="Abadi" w:hAnsi="Abadi"/>
+          <w:lang w:val="en-US"/>
+        </w:rPr>
+        <w:t>Client</w:t>
+      </w:r>
+      <w:proofErr w:type="gramEnd"/>
+      <w:r>
+        <w:rPr>
+          <w:rFonts w:ascii="Abadi" w:hAnsi="Abadi"/>
+          <w:lang w:val="en-US"/>
+        </w:rPr>
+        <w:t>}}</w:t>
+      </w:r>
+    </w:p>
+    <w:p>
+      <w:pPr>
+        <w:rPr>
+          <w:lang w:val="en-US"/>
+        </w:rPr>
+      </w:pPr>
+      <w:r>
+        <w:rPr>
+          <w:lang w:val="en-US"/>
+        </w:rPr>
+        <w:t>Status: {</w:t>
+      </w:r>
+      <w:proofErr w:type="gramStart"/>
+      <w:r>
+        <w:rPr>
+          <w:lang w:val="en-US"/>
+        </w:rPr>
+        <w:t>{</w:t>
+      </w:r>
+      <w:r>
+        <w:rPr>
+          <w:lang w:val="en-US"/>
+        </w:rPr>
+        <w:t>.</w:t>
+      </w:r>
+      <w:r>
+        <w:rPr>
+          <w:lang w:val="en-US"/>
+        </w:rPr>
+        <w:t>Status</w:t>
+      </w:r>
+      <w:proofErr w:type="gramEnd"/>
+      <w:r>
+        <w:rPr>
+          <w:lang w:val="en-US"/>
+        </w:rPr>
+        <w:t>}}</w:t>
       </w:r>
     </w:p>
     <w:p>
@@ -158,15 +203,39 @@
               <w:rPr>
                 <w:lang w:val="en-US"/>
               </w:rPr>
-              <w:t>{{.C</w:t>
-            </w:r>
-            <w:r>
-              <w:rPr>
-                <w:b/>
-                <w:bCs/>
-                <w:lang w:val="en-US"/>
-              </w:rPr>
-              <w:t>reatedBy}}</w:t>
+              <w:t>{</w:t>
+            </w:r>
+            <w:proofErr w:type="gramStart"/>
+            <w:r>
+              <w:rPr>
+                <w:lang w:val="en-US"/>
+              </w:rPr>
+              <w:t>{.</w:t>
+            </w:r>
+            <w:proofErr w:type="spellStart"/>
+            <w:r>
+              <w:rPr>
+                <w:lang w:val="en-US"/>
+              </w:rPr>
+              <w:t>C</w:t>
+            </w:r>
+            <w:r>
+              <w:rPr>
+                <w:b/>
+                <w:bCs/>
+                <w:lang w:val="en-US"/>
+              </w:rPr>
+              <w:t>reatedBy</w:t>
+            </w:r>
+            <w:proofErr w:type="spellEnd"/>
+            <w:proofErr w:type="gramEnd"/>
+            <w:r>
+              <w:rPr>
+                <w:b/>
+                <w:bCs/>
+                <w:lang w:val="en-US"/>
+              </w:rPr>
+              <w:t>}}</w:t>
             </w:r>
           </w:p>
         </w:tc>
@@ -211,12 +280,319 @@
               <w:rPr>
                 <w:lang w:val="en-US"/>
               </w:rPr>
-              <w:t>{{.SignedOffBy}}</w:t>
+              <w:t>{</w:t>
+            </w:r>
+            <w:proofErr w:type="gramStart"/>
+            <w:r>
+              <w:rPr>
+                <w:lang w:val="en-US"/>
+              </w:rPr>
+              <w:t>{.</w:t>
+            </w:r>
+            <w:proofErr w:type="spellStart"/>
+            <w:r>
+              <w:rPr>
+                <w:lang w:val="en-US"/>
+              </w:rPr>
+              <w:t>SignedOffBy</w:t>
+            </w:r>
+            <w:proofErr w:type="spellEnd"/>
+            <w:proofErr w:type="gramEnd"/>
+            <w:r>
+              <w:rPr>
+                <w:lang w:val="en-US"/>
+              </w:rPr>
+              <w:t>}}</w:t>
             </w:r>
           </w:p>
         </w:tc>
       </w:tr>
     </w:tbl>
+    <w:p>
+      <w:pPr>
+        <w:rPr>
+          <w:lang w:val="en-US"/>
+        </w:rPr>
+      </w:pPr>
+    </w:p>
+    <w:p>
+      <w:pPr>
+        <w:rPr>
+          <w:lang w:val="en-US"/>
+        </w:rPr>
+      </w:pPr>
+    </w:p>
+    <w:tbl>
+      <w:tblPr>
+        <w:tblStyle w:val="TableGrid"/>
+        <w:tblW w:w="0" w:type="auto"/>
+        <w:tblLook w:val="04A0" w:firstRow="1" w:lastRow="0" w:firstColumn="1" w:lastColumn="0" w:noHBand="0" w:noVBand="1"/>
+      </w:tblPr>
+      <w:tblGrid>
+        <w:gridCol w:w="2783"/>
+        <w:gridCol w:w="3053"/>
+        <w:gridCol w:w="3180"/>
+      </w:tblGrid>
+      <w:tr>
+        <w:trPr>
+          <w:trHeight w:val="60"/>
+        </w:trPr>
+        <w:tc>
+          <w:tcPr>
+            <w:tcW w:w="2783" w:type="dxa"/>
+            <w:shd w:val="clear" w:color="auto" w:fill="D0CECE" w:themeFill="background2" w:themeFillShade="E6"/>
+          </w:tcPr>
+          <w:p>
+            <w:pPr>
+              <w:rPr>
+                <w:b/>
+                <w:bCs/>
+                <w:lang w:val="en-US"/>
+              </w:rPr>
+            </w:pPr>
+            <w:r>
+              <w:rPr>
+                <w:b/>
+                <w:bCs/>
+                <w:lang w:val="en-US"/>
+              </w:rPr>
+              <w:t>Name</w:t>
+            </w:r>
+          </w:p>
+        </w:tc>
+        <w:tc>
+          <w:tcPr>
+            <w:tcW w:w="3053" w:type="dxa"/>
+            <w:shd w:val="clear" w:color="auto" w:fill="D0CECE" w:themeFill="background2" w:themeFillShade="E6"/>
+          </w:tcPr>
+          <w:p>
+            <w:pPr>
+              <w:rPr>
+                <w:b/>
+                <w:bCs/>
+                <w:lang w:val="en-US"/>
+              </w:rPr>
+            </w:pPr>
+            <w:r>
+              <w:rPr>
+                <w:b/>
+                <w:bCs/>
+                <w:lang w:val="en-US"/>
+              </w:rPr>
+              <w:t>Gender</w:t>
+            </w:r>
+          </w:p>
+        </w:tc>
+        <w:tc>
+          <w:tcPr>
+            <w:tcW w:w="3180" w:type="dxa"/>
+            <w:shd w:val="clear" w:color="auto" w:fill="D0CECE" w:themeFill="background2" w:themeFillShade="E6"/>
+          </w:tcPr>
+          <w:p>
+            <w:pPr>
+              <w:rPr>
+                <w:b/>
+                <w:bCs/>
+                <w:lang w:val="en-US"/>
+              </w:rPr>
+            </w:pPr>
+            <w:r>
+              <w:rPr>
+                <w:b/>
+                <w:bCs/>
+                <w:lang w:val="en-US"/>
+              </w:rPr>
+              <w:t>Age</w:t>
+            </w:r>
+          </w:p>
+        </w:tc>
+      </w:tr>
+      <w:tr>
+        <w:trPr>
+          <w:trHeight w:val="60"/>
+        </w:trPr>
+        <w:tc>
+          <w:tcPr>
+            <w:tcW w:w="9016" w:type="dxa"/>
+            <w:gridSpan w:val="3"/>
+          </w:tcPr>
+          <w:p>
+            <w:pPr>
+              <w:jc w:val="center"/>
+              <w:rPr>
+                <w:lang w:val="en-US"/>
+              </w:rPr>
+            </w:pPr>
+            <w:r>
+              <w:rPr>
+                <w:lang w:val="en-US"/>
+              </w:rPr>
+              <w:t>{{</w:t>
+            </w:r>
+            <w:proofErr w:type="gramStart"/>
+            <w:r>
+              <w:rPr>
+                <w:lang w:val="en-US"/>
+              </w:rPr>
+              <w:t>range</w:t>
+            </w:r>
+            <w:r>
+              <w:rPr>
+                <w:lang w:val="en-US"/>
+              </w:rPr>
+              <w:t xml:space="preserve"> </w:t>
+            </w:r>
+            <w:r>
+              <w:rPr>
+                <w:lang w:val="en-US"/>
+              </w:rPr>
+              <w:t>.People</w:t>
+            </w:r>
+            <w:proofErr w:type="gramEnd"/>
+            <w:r>
+              <w:rPr>
+                <w:lang w:val="en-US"/>
+              </w:rPr>
+              <w:t>}}</w:t>
+            </w:r>
+          </w:p>
+        </w:tc>
+      </w:tr>
+      <w:tr>
+        <w:trPr>
+          <w:trHeight w:val="60"/>
+        </w:trPr>
+        <w:tc>
+          <w:tcPr>
+            <w:tcW w:w="2783" w:type="dxa"/>
+          </w:tcPr>
+          <w:p>
+            <w:pPr>
+              <w:rPr>
+                <w:lang w:val="en-US"/>
+              </w:rPr>
+            </w:pPr>
+            <w:r>
+              <w:rPr>
+                <w:lang w:val="en-US"/>
+              </w:rPr>
+              <w:t>{</w:t>
+            </w:r>
+            <w:proofErr w:type="gramStart"/>
+            <w:r>
+              <w:rPr>
+                <w:lang w:val="en-US"/>
+              </w:rPr>
+              <w:t>{.</w:t>
+            </w:r>
+            <w:r>
+              <w:rPr>
+                <w:lang w:val="en-US"/>
+              </w:rPr>
+              <w:t>Name</w:t>
+            </w:r>
+            <w:proofErr w:type="gramEnd"/>
+            <w:r>
+              <w:rPr>
+                <w:lang w:val="en-US"/>
+              </w:rPr>
+              <w:t>}}</w:t>
+            </w:r>
+          </w:p>
+        </w:tc>
+        <w:tc>
+          <w:tcPr>
+            <w:tcW w:w="3053" w:type="dxa"/>
+          </w:tcPr>
+          <w:p>
+            <w:pPr>
+              <w:rPr>
+                <w:lang w:val="en-US"/>
+              </w:rPr>
+            </w:pPr>
+            <w:r>
+              <w:rPr>
+                <w:lang w:val="en-US"/>
+              </w:rPr>
+              <w:t>{</w:t>
+            </w:r>
+            <w:proofErr w:type="gramStart"/>
+            <w:r>
+              <w:rPr>
+                <w:lang w:val="en-US"/>
+              </w:rPr>
+              <w:t>{.Gender</w:t>
+            </w:r>
+            <w:proofErr w:type="gramEnd"/>
+            <w:r>
+              <w:rPr>
+                <w:lang w:val="en-US"/>
+              </w:rPr>
+              <w:t>}}</w:t>
+            </w:r>
+          </w:p>
+        </w:tc>
+        <w:tc>
+          <w:tcPr>
+            <w:tcW w:w="3180" w:type="dxa"/>
+          </w:tcPr>
+          <w:p>
+            <w:r>
+              <w:rPr>
+                <w:lang w:val="en-US"/>
+              </w:rPr>
+              <w:t>{</w:t>
+            </w:r>
+            <w:proofErr w:type="gramStart"/>
+            <w:r>
+              <w:rPr>
+                <w:lang w:val="en-US"/>
+              </w:rPr>
+              <w:t>{.Age</w:t>
+            </w:r>
+            <w:proofErr w:type="gramEnd"/>
+            <w:r>
+              <w:rPr>
+                <w:lang w:val="en-US"/>
+              </w:rPr>
+              <w:t>}}</w:t>
+            </w:r>
+          </w:p>
+        </w:tc>
+      </w:tr>
+      <w:tr>
+        <w:trPr>
+          <w:trHeight w:val="60"/>
+        </w:trPr>
+        <w:tc>
+          <w:tcPr>
+            <w:tcW w:w="9016" w:type="dxa"/>
+            <w:gridSpan w:val="3"/>
+          </w:tcPr>
+          <w:p>
+            <w:pPr>
+              <w:jc w:val="center"/>
+              <w:rPr>
+                <w:lang w:val="en-US"/>
+              </w:rPr>
+            </w:pPr>
+            <w:r>
+              <w:rPr>
+                <w:lang w:val="en-US"/>
+              </w:rPr>
+              <w:t>{{end}}</w:t>
+            </w:r>
+          </w:p>
+        </w:tc>
+      </w:tr>
+    </w:tbl>
+    <w:p>
+      <w:pPr>
+        <w:rPr>
+          <w:lang w:val="en-US"/>
+        </w:rPr>
+      </w:pPr>
+    </w:p>
     <w:p>
       <w:pPr>
         <w:rPr>
@@ -288,13 +664,21 @@
               <w:rPr>
                 <w:lang w:val="en-US"/>
               </w:rPr>
-              <w:t xml:space="preserve">12 </w:t>
-            </w:r>
-            <w:r>
-              <w:rPr>
-                <w:lang w:val="en-US"/>
-              </w:rPr>
-              <w:t>{{range .People}}</w:t>
+              <w:t>{{</w:t>
+            </w:r>
+            <w:proofErr w:type="gramStart"/>
+            <w:r>
+              <w:rPr>
+                <w:lang w:val="en-US"/>
+              </w:rPr>
+              <w:t>range .People</w:t>
+            </w:r>
+            <w:proofErr w:type="gramEnd"/>
+            <w:r>
+              <w:rPr>
+                <w:lang w:val="en-US"/>
+              </w:rPr>
+              <w:t>}}</w:t>
             </w:r>
           </w:p>
         </w:tc>
@@ -324,7 +708,33 @@
                 <w:bCs/>
                 <w:lang w:val="en-US"/>
               </w:rPr>
-              <w:t>{{.Name}}</w:t>
+              <w:t>{</w:t>
+            </w:r>
+            <w:proofErr w:type="gramStart"/>
+            <w:r>
+              <w:rPr>
+                <w:b/>
+                <w:bCs/>
+                <w:lang w:val="en-US"/>
+              </w:rPr>
+              <w:t>{.</w:t>
+            </w:r>
+            <w:r>
+              <w:rPr>
+                <w:b/>
+                <w:bCs/>
+                <w:lang w:val="en-US"/>
+              </w:rPr>
+              <w:t>Name</w:t>
+            </w:r>
+            <w:proofErr w:type="gramEnd"/>
+            <w:r>
+              <w:rPr>
+                <w:b/>
+                <w:bCs/>
+                <w:lang w:val="en-US"/>
+              </w:rPr>
+              <w:t>}}</w:t>
             </w:r>
           </w:p>
         </w:tc>
@@ -369,7 +779,21 @@
               <w:rPr>
                 <w:lang w:val="en-US"/>
               </w:rPr>
-              <w:t>{{.Gender}}</w:t>
+              <w:t>{</w:t>
+            </w:r>
+            <w:proofErr w:type="gramStart"/>
+            <w:r>
+              <w:rPr>
+                <w:lang w:val="en-US"/>
+              </w:rPr>
+              <w:t>{.Gender</w:t>
+            </w:r>
+            <w:proofErr w:type="gramEnd"/>
+            <w:r>
+              <w:rPr>
+                <w:lang w:val="en-US"/>
+              </w:rPr>
+              <w:t>}}</w:t>
             </w:r>
           </w:p>
         </w:tc>
@@ -414,7 +838,21 @@
               <w:rPr>
                 <w:lang w:val="en-US"/>
               </w:rPr>
-              <w:t>{{.Age}}</w:t>
+              <w:t>{</w:t>
+            </w:r>
+            <w:proofErr w:type="gramStart"/>
+            <w:r>
+              <w:rPr>
+                <w:lang w:val="en-US"/>
+              </w:rPr>
+              <w:t>{.Age</w:t>
+            </w:r>
+            <w:proofErr w:type="gramEnd"/>
+            <w:r>
+              <w:rPr>
+                <w:lang w:val="en-US"/>
+              </w:rPr>
+              <w:t>}}</w:t>
             </w:r>
           </w:p>
         </w:tc>
@@ -441,12 +879,6 @@
               </w:rPr>
               <w:t>{{end}}</w:t>
             </w:r>
-            <w:r>
-              <w:rPr>
-                <w:lang w:val="en-US"/>
-              </w:rPr>
-              <w:t xml:space="preserve"> 34</w:t>
-            </w:r>
           </w:p>
         </w:tc>
       </w:tr>
@@ -480,6 +912,13 @@
         </w:tc>
       </w:tr>
     </w:tbl>
+    <w:p>
+      <w:pPr>
+        <w:rPr>
+          <w:lang w:val="en-US"/>
+        </w:rPr>
+      </w:pPr>
+    </w:p>
     <w:p>
       <w:pPr>
         <w:rPr>

</xml_diff>